<commit_message>
Updated slides and project evaluation
</commit_message>
<xml_diff>
--- a/lectures/sess-10L/sess-10L.docx
+++ b/lectures/sess-10L/sess-10L.docx
@@ -12,6 +12,8 @@
         </w:rPr>
       </w:pPr>
       <w:bookmarkStart w:id="0" w:name="_Hlk528097548"/>
+      <w:bookmarkStart w:id="1" w:name="_GoBack"/>
+      <w:bookmarkEnd w:id="1"/>
       <w:r>
         <w:rPr>
           <w:rFonts w:ascii="Times New Roman" w:hAnsi="Times New Roman" w:cs="Times New Roman"/>
@@ -55,15 +57,7 @@
         <w:rPr>
           <w:rFonts w:ascii="Times New Roman" w:hAnsi="Times New Roman" w:cs="Times New Roman"/>
         </w:rPr>
-        <w:t>Study different approaches for a convolutional</w:t>
-      </w:r>
-      <w:bookmarkStart w:id="1" w:name="_GoBack"/>
-      <w:bookmarkEnd w:id="1"/>
-      <w:r>
-        <w:rPr>
-          <w:rFonts w:ascii="Times New Roman" w:hAnsi="Times New Roman" w:cs="Times New Roman"/>
-        </w:rPr>
-        <w:t xml:space="preserve"> filter on an image and its performance impact.</w:t>
+        <w:t>Study different approaches for a convolutional filter on an image and its performance impact.</w:t>
       </w:r>
     </w:p>
     <w:p>
@@ -292,11 +286,19 @@
           <w:rFonts w:ascii="Courier New" w:hAnsi="Courier New" w:cs="Courier New"/>
         </w:rPr>
       </w:pPr>
+      <w:proofErr w:type="spellStart"/>
       <w:r>
         <w:rPr>
           <w:rFonts w:ascii="Courier New" w:hAnsi="Courier New" w:cs="Courier New"/>
         </w:rPr>
-        <w:t>cp -r /scratch/</w:t>
+        <w:t>cp</w:t>
+      </w:r>
+      <w:proofErr w:type="spellEnd"/>
+      <w:r>
+        <w:rPr>
+          <w:rFonts w:ascii="Courier New" w:hAnsi="Courier New" w:cs="Courier New"/>
+        </w:rPr>
+        <w:t xml:space="preserve"> -r /scratch/</w:t>
       </w:r>
       <w:proofErr w:type="spellStart"/>
       <w:r>
@@ -390,21 +392,7 @@
         <w:rPr>
           <w:rFonts w:ascii="Times New Roman" w:hAnsi="Times New Roman" w:cs="Times New Roman"/>
         </w:rPr>
-        <w:t xml:space="preserve">In this lab, we will be modifying images. To visualize the images, we need a program that can view them. Given our connection to the server is through </w:t>
-      </w:r>
-      <w:proofErr w:type="gramStart"/>
-      <w:r>
-        <w:rPr>
-          <w:rFonts w:ascii="Times New Roman" w:hAnsi="Times New Roman" w:cs="Times New Roman"/>
-        </w:rPr>
-        <w:t>an</w:t>
-      </w:r>
-      <w:proofErr w:type="gramEnd"/>
-      <w:r>
-        <w:rPr>
-          <w:rFonts w:ascii="Times New Roman" w:hAnsi="Times New Roman" w:cs="Times New Roman"/>
-        </w:rPr>
-        <w:t xml:space="preserve"> </w:t>
+        <w:t xml:space="preserve">In this lab, we will be modifying images. To visualize the images, we need a program that can view them. Given our connection to the server is through an </w:t>
       </w:r>
       <w:proofErr w:type="spellStart"/>
       <w:r>
@@ -418,19 +406,7 @@
         <w:rPr>
           <w:rFonts w:ascii="Times New Roman" w:hAnsi="Times New Roman" w:cs="Times New Roman"/>
         </w:rPr>
-        <w:t xml:space="preserve"> terminal which doesn’t support </w:t>
-      </w:r>
-      <w:r>
-        <w:rPr>
-          <w:rFonts w:ascii="Times New Roman" w:hAnsi="Times New Roman" w:cs="Times New Roman"/>
-        </w:rPr>
-        <w:t xml:space="preserve">image </w:t>
-      </w:r>
-      <w:r>
-        <w:rPr>
-          <w:rFonts w:ascii="Times New Roman" w:hAnsi="Times New Roman" w:cs="Times New Roman"/>
-        </w:rPr>
-        <w:t xml:space="preserve">displaying, we need to copy the images back to our computer to be able to visualize them (using FileZilla for example). We are using ppm and </w:t>
+        <w:t xml:space="preserve"> terminal which doesn’t support image displaying, we need to copy the images back to our computer to be able to visualize them (using FileZilla for example). We are using ppm and </w:t>
       </w:r>
       <w:proofErr w:type="spellStart"/>
       <w:r>
@@ -1023,13 +999,7 @@
         <w:rPr>
           <w:rFonts w:ascii="Times New Roman" w:hAnsi="Times New Roman" w:cs="Times New Roman"/>
         </w:rPr>
-        <w:t>To run the code</w:t>
-      </w:r>
-      <w:r>
-        <w:rPr>
-          <w:rFonts w:ascii="Times New Roman" w:hAnsi="Times New Roman" w:cs="Times New Roman"/>
-        </w:rPr>
-        <w:t xml:space="preserve">, submit the </w:t>
+        <w:t xml:space="preserve">To run the code, submit the </w:t>
       </w:r>
       <w:proofErr w:type="spellStart"/>
       <w:r>
@@ -1043,13 +1013,7 @@
         <w:rPr>
           <w:rFonts w:ascii="Times New Roman" w:hAnsi="Times New Roman" w:cs="Times New Roman"/>
         </w:rPr>
-        <w:t xml:space="preserve"> script</w:t>
-      </w:r>
-      <w:r>
-        <w:rPr>
-          <w:rFonts w:ascii="Times New Roman" w:hAnsi="Times New Roman" w:cs="Times New Roman"/>
-        </w:rPr>
-        <w:t>:</w:t>
+        <w:t xml:space="preserve"> script:</w:t>
       </w:r>
     </w:p>
     <w:p>
@@ -1151,13 +1115,7 @@
         <w:rPr>
           <w:rFonts w:ascii="Times New Roman" w:hAnsi="Times New Roman" w:cs="Times New Roman"/>
         </w:rPr>
-        <w:t xml:space="preserve">You can change the brightness level by using --brightness &lt;value&gt; in the </w:t>
-      </w:r>
-      <w:r>
-        <w:rPr>
-          <w:rFonts w:ascii="Times New Roman" w:hAnsi="Times New Roman" w:cs="Times New Roman"/>
-        </w:rPr>
-        <w:t xml:space="preserve">line of the </w:t>
+        <w:t xml:space="preserve">You can change the brightness level by using --brightness &lt;value&gt; in the line of the </w:t>
       </w:r>
       <w:proofErr w:type="spellStart"/>
       <w:r>
@@ -1171,13 +1129,7 @@
         <w:rPr>
           <w:rFonts w:ascii="Times New Roman" w:hAnsi="Times New Roman" w:cs="Times New Roman"/>
         </w:rPr>
-        <w:t xml:space="preserve"> script which executes the program</w:t>
-      </w:r>
-      <w:r>
-        <w:rPr>
-          <w:rFonts w:ascii="Times New Roman" w:hAnsi="Times New Roman" w:cs="Times New Roman"/>
-        </w:rPr>
-        <w:t>. Try writing a negative value. Remember pixel values go from 0 to 255.</w:t>
+        <w:t xml:space="preserve"> script which executes the program. Try writing a negative value. Remember pixel values go from 0 to 255.</w:t>
       </w:r>
       <w:r>
         <w:rPr>
@@ -7745,7 +7697,7 @@
 </file>
 
 <file path=customXml/itemProps1.xml><?xml version="1.0" encoding="utf-8"?>
-<ds:datastoreItem xmlns:ds="http://schemas.openxmlformats.org/officeDocument/2006/customXml" ds:itemID="{3EA30913-192B-4E06-A20A-BE26A8300B8F}">
+<ds:datastoreItem xmlns:ds="http://schemas.openxmlformats.org/officeDocument/2006/customXml" ds:itemID="{D689CD1C-DE47-438D-8900-45816F9686C5}">
   <ds:schemaRefs>
     <ds:schemaRef ds:uri="http://schemas.openxmlformats.org/officeDocument/2006/bibliography"/>
   </ds:schemaRefs>

</xml_diff>

<commit_message>
Updating most recent changes to the class documentation
</commit_message>
<xml_diff>
--- a/lectures/sess-10L/sess-10L.docx
+++ b/lectures/sess-10L/sess-10L.docx
@@ -472,12 +472,14 @@
         </w:rPr>
         <w:t>5</w:t>
       </w:r>
+      <w:proofErr w:type="gramStart"/>
       <w:r>
         <w:rPr>
           <w:rFonts w:ascii="Courier New" w:hAnsi="Courier New" w:cs="Courier New"/>
         </w:rPr>
         <w:t>/ .</w:t>
       </w:r>
+      <w:proofErr w:type="gramEnd"/>
     </w:p>
     <w:p>
       <w:pPr>
@@ -777,12 +779,14 @@
         </w:rPr>
       </w:pPr>
       <w:bookmarkStart w:id="9" w:name="OLE_LINK5"/>
+      <w:proofErr w:type="gramStart"/>
       <w:r>
         <w:rPr>
           <w:rFonts w:ascii="Courier New" w:hAnsi="Courier New" w:cs="Courier New"/>
         </w:rPr>
         <w:t>cd .</w:t>
       </w:r>
+      <w:proofErr w:type="gramEnd"/>
       <w:r>
         <w:rPr>
           <w:rFonts w:ascii="Courier New" w:hAnsi="Courier New" w:cs="Courier New"/>
@@ -1189,7 +1193,14 @@
         <w:rPr>
           <w:rFonts w:ascii="Times New Roman" w:hAnsi="Times New Roman" w:cs="Times New Roman"/>
         </w:rPr>
-        <w:t xml:space="preserve"> or adding it to your .</w:t>
+        <w:t xml:space="preserve"> or adding it to </w:t>
+      </w:r>
+      <w:proofErr w:type="gramStart"/>
+      <w:r>
+        <w:rPr>
+          <w:rFonts w:ascii="Times New Roman" w:hAnsi="Times New Roman" w:cs="Times New Roman"/>
+        </w:rPr>
+        <w:t>your .</w:t>
       </w:r>
       <w:proofErr w:type="spellStart"/>
       <w:r>
@@ -1199,6 +1210,7 @@
         <w:t>bashrc</w:t>
       </w:r>
       <w:proofErr w:type="spellEnd"/>
+      <w:proofErr w:type="gramEnd"/>
       <w:r>
         <w:rPr>
           <w:rFonts w:ascii="Times New Roman" w:hAnsi="Times New Roman" w:cs="Times New Roman"/>
@@ -1612,11 +1624,19 @@
           <w:rFonts w:ascii="Courier New" w:hAnsi="Courier New" w:cs="Courier New"/>
         </w:rPr>
       </w:pPr>
+      <w:proofErr w:type="gramStart"/>
       <w:r>
         <w:rPr>
           <w:rFonts w:ascii="Courier New" w:hAnsi="Courier New" w:cs="Courier New"/>
         </w:rPr>
-        <w:t>./brightness</w:t>
+        <w:t>./</w:t>
+      </w:r>
+      <w:proofErr w:type="gramEnd"/>
+      <w:r>
+        <w:rPr>
+          <w:rFonts w:ascii="Courier New" w:hAnsi="Courier New" w:cs="Courier New"/>
+        </w:rPr>
+        <w:t>brightness</w:t>
       </w:r>
       <w:r>
         <w:rPr>
@@ -2614,6 +2634,7 @@
           <w:rFonts w:ascii="Courier New" w:hAnsi="Courier New" w:cs="Courier New"/>
         </w:rPr>
       </w:pPr>
+      <w:proofErr w:type="gramStart"/>
       <w:r>
         <w:rPr>
           <w:rFonts w:ascii="Courier New" w:hAnsi="Courier New" w:cs="Courier New"/>
@@ -2621,6 +2642,7 @@
         <w:t>./</w:t>
       </w:r>
       <w:proofErr w:type="spellStart"/>
+      <w:proofErr w:type="gramEnd"/>
       <w:r>
         <w:rPr>
           <w:rFonts w:ascii="Courier New" w:hAnsi="Courier New" w:cs="Courier New"/>
@@ -3624,12 +3646,14 @@
           <w:rFonts w:ascii="Courier New" w:hAnsi="Courier New" w:cs="Courier New"/>
         </w:rPr>
       </w:pPr>
+      <w:proofErr w:type="gramStart"/>
       <w:r>
         <w:rPr>
           <w:rFonts w:ascii="Courier New" w:hAnsi="Courier New" w:cs="Courier New"/>
         </w:rPr>
         <w:t>cd .</w:t>
       </w:r>
+      <w:proofErr w:type="gramEnd"/>
       <w:r>
         <w:rPr>
           <w:rFonts w:ascii="Courier New" w:hAnsi="Courier New" w:cs="Courier New"/>
@@ -4262,7 +4286,21 @@
         <w:rPr>
           <w:rFonts w:ascii="Times New Roman" w:hAnsi="Times New Roman" w:cs="Times New Roman"/>
         </w:rPr>
-        <w:t xml:space="preserve">we are analyzing </w:t>
+        <w:t xml:space="preserve">we </w:t>
+      </w:r>
+      <w:proofErr w:type="gramStart"/>
+      <w:r>
+        <w:rPr>
+          <w:rFonts w:ascii="Times New Roman" w:hAnsi="Times New Roman" w:cs="Times New Roman"/>
+        </w:rPr>
+        <w:t>are</w:t>
+      </w:r>
+      <w:proofErr w:type="gramEnd"/>
+      <w:r>
+        <w:rPr>
+          <w:rFonts w:ascii="Times New Roman" w:hAnsi="Times New Roman" w:cs="Times New Roman"/>
+        </w:rPr>
+        <w:t xml:space="preserve"> analyzing </w:t>
       </w:r>
       <w:r>
         <w:rPr>
@@ -4846,6 +4884,7 @@
         <w:t xml:space="preserve"> </w:t>
       </w:r>
       <w:proofErr w:type="spellStart"/>
+      <w:proofErr w:type="gramStart"/>
       <w:r>
         <w:rPr>
           <w:rFonts w:ascii="Courier New" w:eastAsia="Times New Roman" w:hAnsi="Courier New" w:cs="Courier New"/>
@@ -4861,7 +4900,16 @@
           <w:sz w:val="20"/>
           <w:szCs w:val="20"/>
         </w:rPr>
-        <w:t>(int</w:t>
+        <w:t>(</w:t>
+      </w:r>
+      <w:proofErr w:type="gramEnd"/>
+      <w:r>
+        <w:rPr>
+          <w:rFonts w:ascii="Courier New" w:eastAsia="Times New Roman" w:hAnsi="Courier New" w:cs="Courier New"/>
+          <w:sz w:val="20"/>
+          <w:szCs w:val="20"/>
+        </w:rPr>
+        <w:t>int</w:t>
       </w:r>
       <w:r>
         <w:rPr>
@@ -5507,6 +5555,7 @@
           <w:rFonts w:ascii="Courier New" w:hAnsi="Courier New" w:cs="Courier New"/>
         </w:rPr>
       </w:pPr>
+      <w:proofErr w:type="gramStart"/>
       <w:r>
         <w:rPr>
           <w:rFonts w:ascii="Courier New" w:hAnsi="Courier New" w:cs="Courier New"/>
@@ -5514,6 +5563,7 @@
         <w:t>./</w:t>
       </w:r>
       <w:proofErr w:type="spellStart"/>
+      <w:proofErr w:type="gramEnd"/>
       <w:r>
         <w:rPr>
           <w:rFonts w:ascii="Courier New" w:hAnsi="Courier New" w:cs="Courier New"/>
@@ -5535,6 +5585,7 @@
           <w:rFonts w:ascii="Courier New" w:hAnsi="Courier New" w:cs="Courier New"/>
         </w:rPr>
       </w:pPr>
+      <w:proofErr w:type="gramStart"/>
       <w:r>
         <w:rPr>
           <w:rFonts w:ascii="Courier New" w:hAnsi="Courier New" w:cs="Courier New"/>
@@ -5542,6 +5593,7 @@
         <w:t>./</w:t>
       </w:r>
       <w:proofErr w:type="spellStart"/>
+      <w:proofErr w:type="gramEnd"/>
       <w:r>
         <w:rPr>
           <w:rFonts w:ascii="Courier New" w:hAnsi="Courier New" w:cs="Courier New"/>
@@ -5726,9 +5778,50 @@
         </w:rPr>
         <w:t>: Please remember to ask as many questions as possible. I am here to help as much as we can.</w:t>
       </w:r>
+      <w:bookmarkEnd w:id="3"/>
+    </w:p>
+    <w:p>
+      <w:pPr>
+        <w:jc w:val="both"/>
+        <w:rPr>
+          <w:rFonts w:ascii="Times New Roman" w:hAnsi="Times New Roman" w:cs="Times New Roman"/>
+          <w:sz w:val="24"/>
+        </w:rPr>
+      </w:pPr>
       <w:bookmarkStart w:id="12" w:name="_GoBack"/>
-      <w:bookmarkEnd w:id="3"/>
       <w:bookmarkEnd w:id="12"/>
+    </w:p>
+    <w:p>
+      <w:pPr>
+        <w:jc w:val="both"/>
+        <w:rPr>
+          <w:rFonts w:ascii="Times New Roman" w:hAnsi="Times New Roman" w:cs="Times New Roman"/>
+          <w:sz w:val="24"/>
+        </w:rPr>
+      </w:pPr>
+      <w:r>
+        <w:rPr>
+          <w:rFonts w:ascii="Times New Roman" w:hAnsi="Times New Roman" w:cs="Times New Roman"/>
+          <w:sz w:val="24"/>
+        </w:rPr>
+        <w:t>ADD RUNNING THE CODE ON THE DA VINCI PAINTING MULTIPLE TIMES TO REMOVE MORE NOISE BE CAREFUL CAUSE IT CAN REDUCE THE QUALITY OF THE IMAGE</w:t>
+      </w:r>
+    </w:p>
+    <w:p>
+      <w:pPr>
+        <w:jc w:val="both"/>
+        <w:rPr>
+          <w:rFonts w:ascii="Times New Roman" w:hAnsi="Times New Roman" w:cs="Times New Roman"/>
+          <w:sz w:val="24"/>
+        </w:rPr>
+      </w:pPr>
+      <w:r>
+        <w:rPr>
+          <w:rFonts w:ascii="Times New Roman" w:hAnsi="Times New Roman" w:cs="Times New Roman"/>
+          <w:sz w:val="24"/>
+        </w:rPr>
+        <w:t>ADD INCREASE SIZE OF MASK! PROBABLY CHANGE THE CODE SO THAT THE SIZE OF THE MASK IS A DEFINE OR SOMETHING LIKE THAT!</w:t>
+      </w:r>
     </w:p>
     <w:sectPr>
       <w:headerReference w:type="even" r:id="rId10"/>
@@ -10600,7 +10693,7 @@
 </file>
 
 <file path=customXml/itemProps1.xml><?xml version="1.0" encoding="utf-8"?>
-<ds:datastoreItem xmlns:ds="http://schemas.openxmlformats.org/officeDocument/2006/customXml" ds:itemID="{40462062-3225-49B7-A8F9-BA87DB436291}">
+<ds:datastoreItem xmlns:ds="http://schemas.openxmlformats.org/officeDocument/2006/customXml" ds:itemID="{225C91D0-B5BF-4CE7-9118-9A3D55BB6357}">
   <ds:schemaRefs>
     <ds:schemaRef ds:uri="http://schemas.openxmlformats.org/officeDocument/2006/bibliography"/>
   </ds:schemaRefs>

</xml_diff>